<commit_message>
Update 9/8/2023 9:35AM EST
Updates as of 9:35AM EST on 9/8/2023.
</commit_message>
<xml_diff>
--- a/MIND CONTROL PREVENTION SECURITY SYSTEMS/MIND CONTROL CRIME PREVENTION/20230908 - MCE123 Technology Development - Mind Control Crime Prevention Security Systems - v1.0.1.2.docx
+++ b/MIND CONTROL PREVENTION SECURITY SYSTEMS/MIND CONTROL CRIME PREVENTION/20230908 - MCE123 Technology Development - Mind Control Crime Prevention Security Systems - v1.0.1.2.docx
@@ -134,14 +134,7 @@
           <w:rFonts w:ascii="Arial Black" w:hAnsi="Arial Black"/>
           <w:color w:val="00B050"/>
         </w:rPr>
-        <w:t>MIND CONTROL CRIME</w:t>
-      </w:r>
-      <w:r>
-        <w:rPr>
-          <w:rFonts w:ascii="Arial Black" w:hAnsi="Arial Black"/>
-          <w:color w:val="00B050"/>
-        </w:rPr>
-        <w:t xml:space="preserve"> PREVENTION SECURITY SYSTEMS</w:t>
+        <w:t>MIND CONTROL CRIME PREVENTION SECURITY SYSTEMS</w:t>
       </w:r>
     </w:p>
     <w:p>
@@ -188,7 +181,7 @@
           <w:sz w:val="28"/>
           <w:szCs w:val="28"/>
         </w:rPr>
-        <w:t>9/8/2023 7:59:58 AM</w:t>
+        <w:t>9/8/2023 9:17:45 AM</w:t>
       </w:r>
     </w:p>
     <w:p>
@@ -694,14 +687,6 @@
         </w:rPr>
         <w:t xml:space="preserve">ANY </w:t>
       </w:r>
-      <w:r>
-        <w:rPr>
-          <w:b/>
-          <w:bCs/>
-          <w:color w:val="FF0000"/>
-        </w:rPr>
-        <w:t xml:space="preserve">ATTITUDE </w:t>
-      </w:r>
       <w:proofErr w:type="gramStart"/>
       <w:r>
         <w:rPr>
@@ -709,7 +694,7 @@
           <w:bCs/>
           <w:color w:val="FF0000"/>
         </w:rPr>
-        <w:t>EXTORTION</w:t>
+        <w:t>ANGER</w:t>
       </w:r>
       <w:r>
         <w:rPr>
@@ -752,14 +737,6 @@
         </w:rPr>
         <w:t xml:space="preserve">ANY </w:t>
       </w:r>
-      <w:r>
-        <w:rPr>
-          <w:b/>
-          <w:bCs/>
-          <w:color w:val="FF0000"/>
-        </w:rPr>
-        <w:t xml:space="preserve">ATTITUDE </w:t>
-      </w:r>
       <w:proofErr w:type="gramStart"/>
       <w:r>
         <w:rPr>
@@ -767,7 +744,7 @@
           <w:bCs/>
           <w:color w:val="FF0000"/>
         </w:rPr>
-        <w:t>MODIFICATION</w:t>
+        <w:t>ANIMOSITY</w:t>
       </w:r>
       <w:r>
         <w:rPr>
@@ -816,7 +793,7 @@
           <w:bCs/>
           <w:color w:val="FF0000"/>
         </w:rPr>
-        <w:t xml:space="preserve">BEHAVIOR </w:t>
+        <w:t xml:space="preserve">ANNOYING </w:t>
       </w:r>
       <w:proofErr w:type="gramStart"/>
       <w:r>
@@ -825,7 +802,7 @@
           <w:bCs/>
           <w:color w:val="FF0000"/>
         </w:rPr>
-        <w:t>ASSIGNMENT</w:t>
+        <w:t>BEHAVIOR</w:t>
       </w:r>
       <w:r>
         <w:rPr>
@@ -866,15 +843,31 @@
           <w:bCs/>
           <w:color w:val="FF0000"/>
         </w:rPr>
-        <w:t xml:space="preserve">ANY </w:t>
-      </w:r>
-      <w:r>
-        <w:rPr>
-          <w:b/>
-          <w:bCs/>
-          <w:color w:val="FF0000"/>
-        </w:rPr>
-        <w:t xml:space="preserve">BELONGING </w:t>
+        <w:t>A</w:t>
+      </w:r>
+      <w:r>
+        <w:rPr>
+          <w:b/>
+          <w:bCs/>
+          <w:color w:val="FF0000"/>
+        </w:rPr>
+        <w:t>NY</w:t>
+      </w:r>
+      <w:r>
+        <w:rPr>
+          <w:b/>
+          <w:bCs/>
+          <w:color w:val="FF0000"/>
+        </w:rPr>
+        <w:t xml:space="preserve"> </w:t>
+      </w:r>
+      <w:r>
+        <w:rPr>
+          <w:b/>
+          <w:bCs/>
+          <w:color w:val="FF0000"/>
+        </w:rPr>
+        <w:t xml:space="preserve">ATTITUDE </w:t>
       </w:r>
       <w:proofErr w:type="gramStart"/>
       <w:r>
@@ -883,7 +876,7 @@
           <w:bCs/>
           <w:color w:val="FF0000"/>
         </w:rPr>
-        <w:t>ASSIGNMENT</w:t>
+        <w:t>EXTORTION</w:t>
       </w:r>
       <w:r>
         <w:rPr>
@@ -924,7 +917,31 @@
           <w:bCs/>
           <w:color w:val="FF0000"/>
         </w:rPr>
-        <w:t xml:space="preserve">ANY </w:t>
+        <w:t>A</w:t>
+      </w:r>
+      <w:r>
+        <w:rPr>
+          <w:b/>
+          <w:bCs/>
+          <w:color w:val="FF0000"/>
+        </w:rPr>
+        <w:t>NY</w:t>
+      </w:r>
+      <w:r>
+        <w:rPr>
+          <w:b/>
+          <w:bCs/>
+          <w:color w:val="FF0000"/>
+        </w:rPr>
+        <w:t xml:space="preserve"> </w:t>
+      </w:r>
+      <w:r>
+        <w:rPr>
+          <w:b/>
+          <w:bCs/>
+          <w:color w:val="FF0000"/>
+        </w:rPr>
+        <w:t xml:space="preserve">ATTITUDE </w:t>
       </w:r>
       <w:proofErr w:type="gramStart"/>
       <w:r>
@@ -933,7 +950,7 @@
           <w:bCs/>
           <w:color w:val="FF0000"/>
         </w:rPr>
-        <w:t>BENEVOLENCE</w:t>
+        <w:t>MODIFICATION</w:t>
       </w:r>
       <w:r>
         <w:rPr>
@@ -974,7 +991,31 @@
           <w:bCs/>
           <w:color w:val="FF0000"/>
         </w:rPr>
-        <w:t xml:space="preserve">ANY </w:t>
+        <w:t>A</w:t>
+      </w:r>
+      <w:r>
+        <w:rPr>
+          <w:b/>
+          <w:bCs/>
+          <w:color w:val="FF0000"/>
+        </w:rPr>
+        <w:t>LL</w:t>
+      </w:r>
+      <w:r>
+        <w:rPr>
+          <w:b/>
+          <w:bCs/>
+          <w:color w:val="FF0000"/>
+        </w:rPr>
+        <w:t xml:space="preserve"> </w:t>
+      </w:r>
+      <w:r>
+        <w:rPr>
+          <w:b/>
+          <w:bCs/>
+          <w:color w:val="FF0000"/>
+        </w:rPr>
+        <w:t xml:space="preserve">BAD </w:t>
       </w:r>
       <w:proofErr w:type="gramStart"/>
       <w:r>
@@ -983,7 +1024,7 @@
           <w:bCs/>
           <w:color w:val="FF0000"/>
         </w:rPr>
-        <w:t>BERATING</w:t>
+        <w:t>THOUGHTS</w:t>
       </w:r>
       <w:r>
         <w:rPr>
@@ -1032,7 +1073,7 @@
           <w:bCs/>
           <w:color w:val="FF0000"/>
         </w:rPr>
-        <w:t xml:space="preserve">BIOFEEDBACK </w:t>
+        <w:t xml:space="preserve">BEHAVIOR </w:t>
       </w:r>
       <w:proofErr w:type="gramStart"/>
       <w:r>
@@ -1041,7 +1082,7 @@
           <w:bCs/>
           <w:color w:val="FF0000"/>
         </w:rPr>
-        <w:t>EXPLOITATION</w:t>
+        <w:t>ASSIGNMENT</w:t>
       </w:r>
       <w:r>
         <w:rPr>
@@ -1090,7 +1131,7 @@
           <w:bCs/>
           <w:color w:val="FF0000"/>
         </w:rPr>
-        <w:t>BIOMETRIC EXPLOITATION-</w:t>
+        <w:t xml:space="preserve">BELIEF OF ANY UNTRUE </w:t>
       </w:r>
       <w:proofErr w:type="gramStart"/>
       <w:r>
@@ -1099,7 +1140,7 @@
           <w:bCs/>
           <w:color w:val="FF0000"/>
         </w:rPr>
-        <w:t>EXTORTION</w:t>
+        <w:t>THING</w:t>
       </w:r>
       <w:r>
         <w:rPr>
@@ -1148,7 +1189,7 @@
           <w:bCs/>
           <w:color w:val="FF0000"/>
         </w:rPr>
-        <w:t xml:space="preserve">BREATHING </w:t>
+        <w:t xml:space="preserve">BELONGING </w:t>
       </w:r>
       <w:proofErr w:type="gramStart"/>
       <w:r>
@@ -1157,7 +1198,7 @@
           <w:bCs/>
           <w:color w:val="FF0000"/>
         </w:rPr>
-        <w:t>ALTERATIONS</w:t>
+        <w:t>ASSIGNMENT</w:t>
       </w:r>
       <w:r>
         <w:rPr>
@@ -1200,14 +1241,6 @@
         </w:rPr>
         <w:t xml:space="preserve">ANY </w:t>
       </w:r>
-      <w:r>
-        <w:rPr>
-          <w:b/>
-          <w:bCs/>
-          <w:color w:val="FF0000"/>
-        </w:rPr>
-        <w:t xml:space="preserve">BREATHING </w:t>
-      </w:r>
       <w:proofErr w:type="gramStart"/>
       <w:r>
         <w:rPr>
@@ -1215,7 +1248,7 @@
           <w:bCs/>
           <w:color w:val="FF0000"/>
         </w:rPr>
-        <w:t>CORRELATIONS</w:t>
+        <w:t>BENEVOLENCE</w:t>
       </w:r>
       <w:r>
         <w:rPr>
@@ -1258,22 +1291,6 @@
         </w:rPr>
         <w:t xml:space="preserve">ANY </w:t>
       </w:r>
-      <w:r>
-        <w:rPr>
-          <w:b/>
-          <w:bCs/>
-          <w:color w:val="FF0000"/>
-        </w:rPr>
-        <w:t>DIS</w:t>
-      </w:r>
-      <w:r>
-        <w:rPr>
-          <w:b/>
-          <w:bCs/>
-          <w:color w:val="FF0000"/>
-        </w:rPr>
-        <w:t>-</w:t>
-      </w:r>
       <w:proofErr w:type="gramStart"/>
       <w:r>
         <w:rPr>
@@ -1281,7 +1298,7 @@
           <w:bCs/>
           <w:color w:val="FF0000"/>
         </w:rPr>
-        <w:t>INCENTIVIZATION</w:t>
+        <w:t>BERATING</w:t>
       </w:r>
       <w:r>
         <w:rPr>
@@ -1324,6 +1341,14 @@
         </w:rPr>
         <w:t xml:space="preserve">ANY </w:t>
       </w:r>
+      <w:r>
+        <w:rPr>
+          <w:b/>
+          <w:bCs/>
+          <w:color w:val="FF0000"/>
+        </w:rPr>
+        <w:t xml:space="preserve">BIOFEEDBACK </w:t>
+      </w:r>
       <w:proofErr w:type="gramStart"/>
       <w:r>
         <w:rPr>
@@ -1331,7 +1356,7 @@
           <w:bCs/>
           <w:color w:val="FF0000"/>
         </w:rPr>
-        <w:t>DISDAIN</w:t>
+        <w:t>EXPLOITATION</w:t>
       </w:r>
       <w:r>
         <w:rPr>
@@ -1380,7 +1405,7 @@
           <w:bCs/>
           <w:color w:val="FF0000"/>
         </w:rPr>
-        <w:t xml:space="preserve">ENSLAVEMENT THROUGH MIND </w:t>
+        <w:t>BIOMETRIC EXPLOITATION-</w:t>
       </w:r>
       <w:proofErr w:type="gramStart"/>
       <w:r>
@@ -1389,7 +1414,7 @@
           <w:bCs/>
           <w:color w:val="FF0000"/>
         </w:rPr>
-        <w:t>CONTROL</w:t>
+        <w:t>EXTORTION</w:t>
       </w:r>
       <w:r>
         <w:rPr>
@@ -1438,7 +1463,7 @@
           <w:bCs/>
           <w:color w:val="FF0000"/>
         </w:rPr>
-        <w:t xml:space="preserve">FEAR </w:t>
+        <w:t xml:space="preserve">BORING ATMOSPHERIC OR ENVIRONMENTAL </w:t>
       </w:r>
       <w:proofErr w:type="gramStart"/>
       <w:r>
@@ -1447,7 +1472,7 @@
           <w:bCs/>
           <w:color w:val="FF0000"/>
         </w:rPr>
-        <w:t>MONGERING</w:t>
+        <w:t>QUALITY</w:t>
       </w:r>
       <w:r>
         <w:rPr>
@@ -1496,15 +1521,7 @@
           <w:bCs/>
           <w:color w:val="FF0000"/>
         </w:rPr>
-        <w:t>F</w:t>
-      </w:r>
-      <w:r>
-        <w:rPr>
-          <w:b/>
-          <w:bCs/>
-          <w:color w:val="FF0000"/>
-        </w:rPr>
-        <w:t xml:space="preserve">ORCED </w:t>
+        <w:t xml:space="preserve">BREATHING </w:t>
       </w:r>
       <w:proofErr w:type="gramStart"/>
       <w:r>
@@ -1513,7 +1530,7 @@
           <w:bCs/>
           <w:color w:val="FF0000"/>
         </w:rPr>
-        <w:t>HICCUPS</w:t>
+        <w:t>ALTERATIONS</w:t>
       </w:r>
       <w:r>
         <w:rPr>
@@ -1562,23 +1579,7 @@
           <w:bCs/>
           <w:color w:val="FF0000"/>
         </w:rPr>
-        <w:t>F</w:t>
-      </w:r>
-      <w:r>
-        <w:rPr>
-          <w:b/>
-          <w:bCs/>
-          <w:color w:val="FF0000"/>
-        </w:rPr>
-        <w:t>ORCED</w:t>
-      </w:r>
-      <w:r>
-        <w:rPr>
-          <w:b/>
-          <w:bCs/>
-          <w:color w:val="FF0000"/>
-        </w:rPr>
-        <w:t xml:space="preserve"> </w:t>
+        <w:t xml:space="preserve">BREATHING </w:t>
       </w:r>
       <w:proofErr w:type="gramStart"/>
       <w:r>
@@ -1587,15 +1588,7 @@
           <w:bCs/>
           <w:color w:val="FF0000"/>
         </w:rPr>
-        <w:t>M</w:t>
-      </w:r>
-      <w:r>
-        <w:rPr>
-          <w:b/>
-          <w:bCs/>
-          <w:color w:val="FF0000"/>
-        </w:rPr>
-        <w:t>UMBLING</w:t>
+        <w:t>CORRELATIONS</w:t>
       </w:r>
       <w:r>
         <w:rPr>
@@ -1645,15 +1638,7 @@
           <w:bCs/>
           <w:color w:val="FF0000"/>
         </w:rPr>
-        <w:t>FORCED</w:t>
-      </w:r>
-      <w:r>
-        <w:rPr>
-          <w:b/>
-          <w:bCs/>
-          <w:color w:val="FF0000"/>
-        </w:rPr>
-        <w:t xml:space="preserve"> </w:t>
+        <w:t xml:space="preserve">COMPROMISED </w:t>
       </w:r>
       <w:proofErr w:type="gramStart"/>
       <w:r>
@@ -1662,7 +1647,7 @@
           <w:bCs/>
           <w:color w:val="FF0000"/>
         </w:rPr>
-        <w:t>SINGING</w:t>
+        <w:t>BELIEVABILITY</w:t>
       </w:r>
       <w:r>
         <w:rPr>
@@ -1711,15 +1696,15 @@
           <w:bCs/>
           <w:color w:val="FF0000"/>
         </w:rPr>
-        <w:t>FORCED</w:t>
-      </w:r>
-      <w:r>
-        <w:rPr>
-          <w:b/>
-          <w:bCs/>
-          <w:color w:val="FF0000"/>
-        </w:rPr>
-        <w:t xml:space="preserve"> </w:t>
+        <w:t>D</w:t>
+      </w:r>
+      <w:r>
+        <w:rPr>
+          <w:b/>
+          <w:bCs/>
+          <w:color w:val="FF0000"/>
+        </w:rPr>
+        <w:t xml:space="preserve">EATH </w:t>
       </w:r>
       <w:proofErr w:type="gramStart"/>
       <w:r>
@@ -1728,7 +1713,7 @@
           <w:bCs/>
           <w:color w:val="FF0000"/>
         </w:rPr>
-        <w:t>SNORING</w:t>
+        <w:t>INSINUATION</w:t>
       </w:r>
       <w:r>
         <w:rPr>
@@ -1777,15 +1762,15 @@
           <w:bCs/>
           <w:color w:val="FF0000"/>
         </w:rPr>
-        <w:t>F</w:t>
-      </w:r>
-      <w:r>
-        <w:rPr>
-          <w:b/>
-          <w:bCs/>
-          <w:color w:val="FF0000"/>
-        </w:rPr>
-        <w:t xml:space="preserve">ORCED </w:t>
+        <w:t>D</w:t>
+      </w:r>
+      <w:r>
+        <w:rPr>
+          <w:b/>
+          <w:bCs/>
+          <w:color w:val="FF0000"/>
+        </w:rPr>
+        <w:t xml:space="preserve">EATH </w:t>
       </w:r>
       <w:proofErr w:type="gramStart"/>
       <w:r>
@@ -1794,7 +1779,7 @@
           <w:bCs/>
           <w:color w:val="FF0000"/>
         </w:rPr>
-        <w:t>SPEAKING</w:t>
+        <w:t>WISH</w:t>
       </w:r>
       <w:r>
         <w:rPr>
@@ -1843,15 +1828,15 @@
           <w:bCs/>
           <w:color w:val="FF0000"/>
         </w:rPr>
-        <w:t>F</w:t>
-      </w:r>
-      <w:r>
-        <w:rPr>
-          <w:b/>
-          <w:bCs/>
-          <w:color w:val="FF0000"/>
-        </w:rPr>
-        <w:t xml:space="preserve">ORCED </w:t>
+        <w:t>DIS</w:t>
+      </w:r>
+      <w:r>
+        <w:rPr>
+          <w:b/>
+          <w:bCs/>
+          <w:color w:val="FF0000"/>
+        </w:rPr>
+        <w:t>-</w:t>
       </w:r>
       <w:proofErr w:type="gramStart"/>
       <w:r>
@@ -1860,7 +1845,7 @@
           <w:bCs/>
           <w:color w:val="FF0000"/>
         </w:rPr>
-        <w:t>TALKING</w:t>
+        <w:t>INCENTIVIZATION</w:t>
       </w:r>
       <w:r>
         <w:rPr>
@@ -1903,22 +1888,6 @@
         </w:rPr>
         <w:t xml:space="preserve">ANY </w:t>
       </w:r>
-      <w:r>
-        <w:rPr>
-          <w:b/>
-          <w:bCs/>
-          <w:color w:val="FF0000"/>
-        </w:rPr>
-        <w:t>F</w:t>
-      </w:r>
-      <w:r>
-        <w:rPr>
-          <w:b/>
-          <w:bCs/>
-          <w:color w:val="FF0000"/>
-        </w:rPr>
-        <w:t xml:space="preserve">ORCED TELEPATHIC </w:t>
-      </w:r>
       <w:proofErr w:type="gramStart"/>
       <w:r>
         <w:rPr>
@@ -1926,7 +1895,7 @@
           <w:bCs/>
           <w:color w:val="FF0000"/>
         </w:rPr>
-        <w:t>REACTIONS</w:t>
+        <w:t>DISDAIN</w:t>
       </w:r>
       <w:r>
         <w:rPr>
@@ -1975,15 +1944,7 @@
           <w:bCs/>
           <w:color w:val="FF0000"/>
         </w:rPr>
-        <w:t>F</w:t>
-      </w:r>
-      <w:r>
-        <w:rPr>
-          <w:b/>
-          <w:bCs/>
-          <w:color w:val="FF0000"/>
-        </w:rPr>
-        <w:t xml:space="preserve">ORCED TELEPATHIC </w:t>
+        <w:t xml:space="preserve">ENSLAVEMENT THROUGH MIND </w:t>
       </w:r>
       <w:proofErr w:type="gramStart"/>
       <w:r>
@@ -1992,7 +1953,7 @@
           <w:bCs/>
           <w:color w:val="FF0000"/>
         </w:rPr>
-        <w:t>RESPONSES</w:t>
+        <w:t>CONTROL</w:t>
       </w:r>
       <w:r>
         <w:rPr>
@@ -2041,7 +2002,7 @@
           <w:bCs/>
           <w:color w:val="FF0000"/>
         </w:rPr>
-        <w:t xml:space="preserve">GAS </w:t>
+        <w:t xml:space="preserve">FEAR </w:t>
       </w:r>
       <w:proofErr w:type="gramStart"/>
       <w:r>
@@ -2050,7 +2011,7 @@
           <w:bCs/>
           <w:color w:val="FF0000"/>
         </w:rPr>
-        <w:t>LIGHTING</w:t>
+        <w:t>MONGERING</w:t>
       </w:r>
       <w:r>
         <w:rPr>
@@ -2099,7 +2060,7 @@
           <w:bCs/>
           <w:color w:val="FF0000"/>
         </w:rPr>
-        <w:t xml:space="preserve">ILLEGAL </w:t>
+        <w:t xml:space="preserve">FORCED </w:t>
       </w:r>
       <w:proofErr w:type="gramStart"/>
       <w:r>
@@ -2108,7 +2069,7 @@
           <w:bCs/>
           <w:color w:val="FF0000"/>
         </w:rPr>
-        <w:t>NEGATION</w:t>
+        <w:t>EMAIL</w:t>
       </w:r>
       <w:r>
         <w:rPr>
@@ -2151,6 +2112,14 @@
         </w:rPr>
         <w:t xml:space="preserve">ANY </w:t>
       </w:r>
+      <w:r>
+        <w:rPr>
+          <w:b/>
+          <w:bCs/>
+          <w:color w:val="FF0000"/>
+        </w:rPr>
+        <w:t xml:space="preserve">FORCED </w:t>
+      </w:r>
       <w:proofErr w:type="gramStart"/>
       <w:r>
         <w:rPr>
@@ -2158,7 +2127,7 @@
           <w:bCs/>
           <w:color w:val="FF0000"/>
         </w:rPr>
-        <w:t>IMPLANTING</w:t>
+        <w:t>HICCUPS</w:t>
       </w:r>
       <w:r>
         <w:rPr>
@@ -2207,7 +2176,7 @@
           <w:bCs/>
           <w:color w:val="FF0000"/>
         </w:rPr>
-        <w:t xml:space="preserve">JUDGMENTAL </w:t>
+        <w:t xml:space="preserve">FORCED </w:t>
       </w:r>
       <w:proofErr w:type="gramStart"/>
       <w:r>
@@ -2216,7 +2185,7 @@
           <w:bCs/>
           <w:color w:val="FF0000"/>
         </w:rPr>
-        <w:t>BIAS</w:t>
+        <w:t>MUMBLING</w:t>
       </w:r>
       <w:r>
         <w:rPr>
@@ -2265,7 +2234,7 @@
           <w:bCs/>
           <w:color w:val="FF0000"/>
         </w:rPr>
-        <w:t xml:space="preserve">LICENTIOUS </w:t>
+        <w:t xml:space="preserve">FORCED </w:t>
       </w:r>
       <w:proofErr w:type="gramStart"/>
       <w:r>
@@ -2274,7 +2243,7 @@
           <w:bCs/>
           <w:color w:val="FF0000"/>
         </w:rPr>
-        <w:t>BEHAVIOR</w:t>
+        <w:t>SINGING</w:t>
       </w:r>
       <w:r>
         <w:rPr>
@@ -2323,7 +2292,7 @@
           <w:bCs/>
           <w:color w:val="FF0000"/>
         </w:rPr>
-        <w:t xml:space="preserve">SEXUAL </w:t>
+        <w:t xml:space="preserve">FORCED </w:t>
       </w:r>
       <w:proofErr w:type="gramStart"/>
       <w:r>
@@ -2332,7 +2301,7 @@
           <w:bCs/>
           <w:color w:val="FF0000"/>
         </w:rPr>
-        <w:t>PROCLIVITY</w:t>
+        <w:t>SNORING</w:t>
       </w:r>
       <w:r>
         <w:rPr>
@@ -2381,7 +2350,7 @@
           <w:bCs/>
           <w:color w:val="FF0000"/>
         </w:rPr>
-        <w:t xml:space="preserve">STAMP </w:t>
+        <w:t xml:space="preserve">FORCED </w:t>
       </w:r>
       <w:proofErr w:type="gramStart"/>
       <w:r>
@@ -2390,7 +2359,7 @@
           <w:bCs/>
           <w:color w:val="FF0000"/>
         </w:rPr>
-        <w:t>ROUTINE</w:t>
+        <w:t>SPEAKING</w:t>
       </w:r>
       <w:r>
         <w:rPr>
@@ -2433,6 +2402,14 @@
         </w:rPr>
         <w:t xml:space="preserve">ANY </w:t>
       </w:r>
+      <w:r>
+        <w:rPr>
+          <w:b/>
+          <w:bCs/>
+          <w:color w:val="FF0000"/>
+        </w:rPr>
+        <w:t xml:space="preserve">FORCED </w:t>
+      </w:r>
       <w:proofErr w:type="gramStart"/>
       <w:r>
         <w:rPr>
@@ -2440,7 +2417,7 @@
           <w:bCs/>
           <w:color w:val="FF0000"/>
         </w:rPr>
-        <w:t>SUBJECTION</w:t>
+        <w:t>TALKING</w:t>
       </w:r>
       <w:r>
         <w:rPr>
@@ -2481,7 +2458,31 @@
           <w:bCs/>
           <w:color w:val="FF0000"/>
         </w:rPr>
-        <w:t xml:space="preserve">ANY </w:t>
+        <w:t>A</w:t>
+      </w:r>
+      <w:r>
+        <w:rPr>
+          <w:b/>
+          <w:bCs/>
+          <w:color w:val="FF0000"/>
+        </w:rPr>
+        <w:t>LL</w:t>
+      </w:r>
+      <w:r>
+        <w:rPr>
+          <w:b/>
+          <w:bCs/>
+          <w:color w:val="FF0000"/>
+        </w:rPr>
+        <w:t xml:space="preserve"> </w:t>
+      </w:r>
+      <w:r>
+        <w:rPr>
+          <w:b/>
+          <w:bCs/>
+          <w:color w:val="FF0000"/>
+        </w:rPr>
+        <w:t xml:space="preserve">FORCED TELEPATHIC </w:t>
       </w:r>
       <w:proofErr w:type="gramStart"/>
       <w:r>
@@ -2490,7 +2491,7 @@
           <w:bCs/>
           <w:color w:val="FF0000"/>
         </w:rPr>
-        <w:t>SUBJUGATION</w:t>
+        <w:t>REACTIONS</w:t>
       </w:r>
       <w:r>
         <w:rPr>
@@ -2531,6 +2532,162 @@
           <w:bCs/>
           <w:color w:val="FF0000"/>
         </w:rPr>
+        <w:t>A</w:t>
+      </w:r>
+      <w:r>
+        <w:rPr>
+          <w:b/>
+          <w:bCs/>
+          <w:color w:val="FF0000"/>
+        </w:rPr>
+        <w:t>LL</w:t>
+      </w:r>
+      <w:r>
+        <w:rPr>
+          <w:b/>
+          <w:bCs/>
+          <w:color w:val="FF0000"/>
+        </w:rPr>
+        <w:t xml:space="preserve"> </w:t>
+      </w:r>
+      <w:r>
+        <w:rPr>
+          <w:b/>
+          <w:bCs/>
+          <w:color w:val="FF0000"/>
+        </w:rPr>
+        <w:t xml:space="preserve">FORCED TELEPATHIC </w:t>
+      </w:r>
+      <w:proofErr w:type="gramStart"/>
+      <w:r>
+        <w:rPr>
+          <w:b/>
+          <w:bCs/>
+          <w:color w:val="FF0000"/>
+        </w:rPr>
+        <w:t>RESPONSES</w:t>
+      </w:r>
+      <w:r>
+        <w:rPr>
+          <w:b/>
+          <w:bCs/>
+        </w:rPr>
+        <w:t>;</w:t>
+      </w:r>
+      <w:proofErr w:type="gramEnd"/>
+    </w:p>
+    <w:p>
+      <w:pPr>
+        <w:ind w:left="360"/>
+        <w:jc w:val="both"/>
+        <w:rPr>
+          <w:b/>
+          <w:bCs/>
+        </w:rPr>
+      </w:pPr>
+      <w:r>
+        <w:tab/>
+      </w:r>
+      <w:r>
+        <w:rPr>
+          <w:u w:val="single"/>
+        </w:rPr>
+        <w:t>PREVENTION SECURITY SYSTEM</w:t>
+      </w:r>
+      <w:r>
+        <w:t>:</w:t>
+      </w:r>
+      <w:r>
+        <w:t xml:space="preserve"> </w:t>
+      </w:r>
+      <w:r>
+        <w:rPr>
+          <w:b/>
+          <w:bCs/>
+          <w:color w:val="FF0000"/>
+        </w:rPr>
+        <w:t>A</w:t>
+      </w:r>
+      <w:r>
+        <w:rPr>
+          <w:b/>
+          <w:bCs/>
+          <w:color w:val="FF0000"/>
+        </w:rPr>
+        <w:t>LL</w:t>
+      </w:r>
+      <w:r>
+        <w:rPr>
+          <w:b/>
+          <w:bCs/>
+          <w:color w:val="FF0000"/>
+        </w:rPr>
+        <w:t xml:space="preserve"> </w:t>
+      </w:r>
+      <w:r>
+        <w:rPr>
+          <w:b/>
+          <w:bCs/>
+          <w:color w:val="FF0000"/>
+        </w:rPr>
+        <w:t xml:space="preserve">FORCED </w:t>
+      </w:r>
+      <w:r>
+        <w:rPr>
+          <w:b/>
+          <w:bCs/>
+          <w:color w:val="FF0000"/>
+        </w:rPr>
+        <w:t xml:space="preserve">WEB </w:t>
+      </w:r>
+      <w:proofErr w:type="gramStart"/>
+      <w:r>
+        <w:rPr>
+          <w:b/>
+          <w:bCs/>
+          <w:color w:val="FF0000"/>
+        </w:rPr>
+        <w:t>REQUEST</w:t>
+      </w:r>
+      <w:r>
+        <w:rPr>
+          <w:b/>
+          <w:bCs/>
+        </w:rPr>
+        <w:t>;</w:t>
+      </w:r>
+      <w:proofErr w:type="gramEnd"/>
+    </w:p>
+    <w:p>
+      <w:pPr>
+        <w:ind w:left="360"/>
+        <w:jc w:val="both"/>
+        <w:rPr>
+          <w:b/>
+          <w:bCs/>
+        </w:rPr>
+      </w:pPr>
+      <w:r>
+        <w:tab/>
+      </w:r>
+      <w:r>
+        <w:rPr>
+          <w:u w:val="single"/>
+        </w:rPr>
+        <w:t>PREVENTION SECURITY SYSTEM</w:t>
+      </w:r>
+      <w:r>
+        <w:t>:</w:t>
+      </w:r>
+      <w:r>
+        <w:t xml:space="preserve"> </w:t>
+      </w:r>
+      <w:r>
+        <w:rPr>
+          <w:b/>
+          <w:bCs/>
+          <w:color w:val="FF0000"/>
+        </w:rPr>
         <w:t xml:space="preserve">ANY </w:t>
       </w:r>
       <w:r>
@@ -2539,6 +2696,1699 @@
           <w:bCs/>
           <w:color w:val="FF0000"/>
         </w:rPr>
+        <w:t xml:space="preserve">GAS </w:t>
+      </w:r>
+      <w:proofErr w:type="gramStart"/>
+      <w:r>
+        <w:rPr>
+          <w:b/>
+          <w:bCs/>
+          <w:color w:val="FF0000"/>
+        </w:rPr>
+        <w:t>LIGHTING</w:t>
+      </w:r>
+      <w:r>
+        <w:rPr>
+          <w:b/>
+          <w:bCs/>
+        </w:rPr>
+        <w:t>;</w:t>
+      </w:r>
+      <w:proofErr w:type="gramEnd"/>
+    </w:p>
+    <w:p>
+      <w:pPr>
+        <w:ind w:left="360"/>
+        <w:jc w:val="both"/>
+        <w:rPr>
+          <w:b/>
+          <w:bCs/>
+        </w:rPr>
+      </w:pPr>
+      <w:r>
+        <w:tab/>
+      </w:r>
+      <w:r>
+        <w:rPr>
+          <w:u w:val="single"/>
+        </w:rPr>
+        <w:t>PREVENTION SECURITY SYSTEM</w:t>
+      </w:r>
+      <w:r>
+        <w:t>:</w:t>
+      </w:r>
+      <w:r>
+        <w:t xml:space="preserve"> </w:t>
+      </w:r>
+      <w:r>
+        <w:rPr>
+          <w:b/>
+          <w:bCs/>
+          <w:color w:val="FF0000"/>
+        </w:rPr>
+        <w:t xml:space="preserve">ANY </w:t>
+      </w:r>
+      <w:r>
+        <w:rPr>
+          <w:b/>
+          <w:bCs/>
+          <w:color w:val="FF0000"/>
+        </w:rPr>
+        <w:t xml:space="preserve">ILLEGAL </w:t>
+      </w:r>
+      <w:proofErr w:type="gramStart"/>
+      <w:r>
+        <w:rPr>
+          <w:b/>
+          <w:bCs/>
+          <w:color w:val="FF0000"/>
+        </w:rPr>
+        <w:t>NEGATION</w:t>
+      </w:r>
+      <w:r>
+        <w:rPr>
+          <w:b/>
+          <w:bCs/>
+        </w:rPr>
+        <w:t>;</w:t>
+      </w:r>
+      <w:proofErr w:type="gramEnd"/>
+    </w:p>
+    <w:p>
+      <w:pPr>
+        <w:ind w:left="360"/>
+        <w:jc w:val="both"/>
+        <w:rPr>
+          <w:b/>
+          <w:bCs/>
+        </w:rPr>
+      </w:pPr>
+      <w:r>
+        <w:tab/>
+      </w:r>
+      <w:r>
+        <w:rPr>
+          <w:u w:val="single"/>
+        </w:rPr>
+        <w:t>PREVENTION SECURITY SYSTEM</w:t>
+      </w:r>
+      <w:r>
+        <w:t>:</w:t>
+      </w:r>
+      <w:r>
+        <w:t xml:space="preserve"> </w:t>
+      </w:r>
+      <w:r>
+        <w:rPr>
+          <w:b/>
+          <w:bCs/>
+          <w:color w:val="FF0000"/>
+        </w:rPr>
+        <w:t xml:space="preserve">ANY </w:t>
+      </w:r>
+      <w:proofErr w:type="gramStart"/>
+      <w:r>
+        <w:rPr>
+          <w:b/>
+          <w:bCs/>
+          <w:color w:val="FF0000"/>
+        </w:rPr>
+        <w:t>IMPLANTING</w:t>
+      </w:r>
+      <w:r>
+        <w:rPr>
+          <w:b/>
+          <w:bCs/>
+        </w:rPr>
+        <w:t>;</w:t>
+      </w:r>
+      <w:proofErr w:type="gramEnd"/>
+    </w:p>
+    <w:p>
+      <w:pPr>
+        <w:ind w:left="360"/>
+        <w:jc w:val="both"/>
+        <w:rPr>
+          <w:b/>
+          <w:bCs/>
+        </w:rPr>
+      </w:pPr>
+      <w:r>
+        <w:tab/>
+      </w:r>
+      <w:r>
+        <w:rPr>
+          <w:u w:val="single"/>
+        </w:rPr>
+        <w:t>PREVENTION SECURITY SYSTEM</w:t>
+      </w:r>
+      <w:r>
+        <w:t>:</w:t>
+      </w:r>
+      <w:r>
+        <w:t xml:space="preserve"> </w:t>
+      </w:r>
+      <w:r>
+        <w:rPr>
+          <w:b/>
+          <w:bCs/>
+          <w:color w:val="FF0000"/>
+        </w:rPr>
+        <w:t>A</w:t>
+      </w:r>
+      <w:r>
+        <w:rPr>
+          <w:b/>
+          <w:bCs/>
+          <w:color w:val="FF0000"/>
+        </w:rPr>
+        <w:t>LL</w:t>
+      </w:r>
+      <w:r>
+        <w:rPr>
+          <w:b/>
+          <w:bCs/>
+          <w:color w:val="FF0000"/>
+        </w:rPr>
+        <w:t xml:space="preserve"> </w:t>
+      </w:r>
+      <w:r>
+        <w:rPr>
+          <w:b/>
+          <w:bCs/>
+          <w:color w:val="FF0000"/>
+        </w:rPr>
+        <w:t xml:space="preserve">IRRELEVANT </w:t>
+      </w:r>
+      <w:proofErr w:type="gramStart"/>
+      <w:r>
+        <w:rPr>
+          <w:b/>
+          <w:bCs/>
+          <w:color w:val="FF0000"/>
+        </w:rPr>
+        <w:t>THOUGHTS</w:t>
+      </w:r>
+      <w:r>
+        <w:rPr>
+          <w:b/>
+          <w:bCs/>
+        </w:rPr>
+        <w:t>;</w:t>
+      </w:r>
+      <w:proofErr w:type="gramEnd"/>
+    </w:p>
+    <w:p>
+      <w:pPr>
+        <w:ind w:left="360"/>
+        <w:jc w:val="both"/>
+        <w:rPr>
+          <w:b/>
+          <w:bCs/>
+        </w:rPr>
+      </w:pPr>
+      <w:r>
+        <w:tab/>
+      </w:r>
+      <w:r>
+        <w:rPr>
+          <w:u w:val="single"/>
+        </w:rPr>
+        <w:t>PREVENTION SECURITY SYSTEM</w:t>
+      </w:r>
+      <w:r>
+        <w:t>:</w:t>
+      </w:r>
+      <w:r>
+        <w:t xml:space="preserve"> </w:t>
+      </w:r>
+      <w:r>
+        <w:rPr>
+          <w:b/>
+          <w:bCs/>
+          <w:color w:val="FF0000"/>
+        </w:rPr>
+        <w:t xml:space="preserve">ANY </w:t>
+      </w:r>
+      <w:r>
+        <w:rPr>
+          <w:b/>
+          <w:bCs/>
+          <w:color w:val="FF0000"/>
+        </w:rPr>
+        <w:t xml:space="preserve">JUDGMENTAL </w:t>
+      </w:r>
+      <w:proofErr w:type="gramStart"/>
+      <w:r>
+        <w:rPr>
+          <w:b/>
+          <w:bCs/>
+          <w:color w:val="FF0000"/>
+        </w:rPr>
+        <w:t>BIAS</w:t>
+      </w:r>
+      <w:r>
+        <w:rPr>
+          <w:b/>
+          <w:bCs/>
+        </w:rPr>
+        <w:t>;</w:t>
+      </w:r>
+      <w:proofErr w:type="gramEnd"/>
+    </w:p>
+    <w:p>
+      <w:pPr>
+        <w:ind w:left="360"/>
+        <w:jc w:val="both"/>
+        <w:rPr>
+          <w:b/>
+          <w:bCs/>
+        </w:rPr>
+      </w:pPr>
+      <w:r>
+        <w:lastRenderedPageBreak/>
+        <w:tab/>
+      </w:r>
+      <w:r>
+        <w:rPr>
+          <w:u w:val="single"/>
+        </w:rPr>
+        <w:t>PREVENTION SECURITY SYSTEM</w:t>
+      </w:r>
+      <w:r>
+        <w:t>:</w:t>
+      </w:r>
+      <w:r>
+        <w:t xml:space="preserve"> </w:t>
+      </w:r>
+      <w:r>
+        <w:rPr>
+          <w:b/>
+          <w:bCs/>
+          <w:color w:val="FF0000"/>
+        </w:rPr>
+        <w:t xml:space="preserve">ANY </w:t>
+      </w:r>
+      <w:r>
+        <w:rPr>
+          <w:b/>
+          <w:bCs/>
+          <w:color w:val="FF0000"/>
+        </w:rPr>
+        <w:t xml:space="preserve">LICENTIOUS </w:t>
+      </w:r>
+      <w:proofErr w:type="gramStart"/>
+      <w:r>
+        <w:rPr>
+          <w:b/>
+          <w:bCs/>
+          <w:color w:val="FF0000"/>
+        </w:rPr>
+        <w:t>BEHAVIOR</w:t>
+      </w:r>
+      <w:r>
+        <w:rPr>
+          <w:b/>
+          <w:bCs/>
+        </w:rPr>
+        <w:t>;</w:t>
+      </w:r>
+      <w:proofErr w:type="gramEnd"/>
+    </w:p>
+    <w:p>
+      <w:pPr>
+        <w:ind w:left="360"/>
+        <w:jc w:val="both"/>
+        <w:rPr>
+          <w:b/>
+          <w:bCs/>
+        </w:rPr>
+      </w:pPr>
+      <w:r>
+        <w:tab/>
+      </w:r>
+      <w:r>
+        <w:rPr>
+          <w:u w:val="single"/>
+        </w:rPr>
+        <w:t>PREVENTION SECURITY SYSTEM</w:t>
+      </w:r>
+      <w:r>
+        <w:t>:</w:t>
+      </w:r>
+      <w:r>
+        <w:t xml:space="preserve"> </w:t>
+      </w:r>
+      <w:r>
+        <w:rPr>
+          <w:b/>
+          <w:bCs/>
+          <w:color w:val="FF0000"/>
+        </w:rPr>
+        <w:t>A</w:t>
+      </w:r>
+      <w:r>
+        <w:rPr>
+          <w:b/>
+          <w:bCs/>
+          <w:color w:val="FF0000"/>
+        </w:rPr>
+        <w:t>LL</w:t>
+      </w:r>
+      <w:r>
+        <w:rPr>
+          <w:b/>
+          <w:bCs/>
+          <w:color w:val="FF0000"/>
+        </w:rPr>
+        <w:t xml:space="preserve"> </w:t>
+      </w:r>
+      <w:r>
+        <w:rPr>
+          <w:b/>
+          <w:bCs/>
+          <w:color w:val="FF0000"/>
+        </w:rPr>
+        <w:t xml:space="preserve">MANUAL </w:t>
+      </w:r>
+      <w:proofErr w:type="gramStart"/>
+      <w:r>
+        <w:rPr>
+          <w:b/>
+          <w:bCs/>
+          <w:color w:val="FF0000"/>
+        </w:rPr>
+        <w:t>LABOR</w:t>
+      </w:r>
+      <w:r>
+        <w:rPr>
+          <w:b/>
+          <w:bCs/>
+        </w:rPr>
+        <w:t>;</w:t>
+      </w:r>
+      <w:proofErr w:type="gramEnd"/>
+    </w:p>
+    <w:p>
+      <w:pPr>
+        <w:ind w:left="360"/>
+        <w:jc w:val="both"/>
+        <w:rPr>
+          <w:b/>
+          <w:bCs/>
+        </w:rPr>
+      </w:pPr>
+      <w:r>
+        <w:tab/>
+      </w:r>
+      <w:r>
+        <w:rPr>
+          <w:u w:val="single"/>
+        </w:rPr>
+        <w:t>PREVENTION SECURITY SYSTEM</w:t>
+      </w:r>
+      <w:r>
+        <w:t>:</w:t>
+      </w:r>
+      <w:r>
+        <w:t xml:space="preserve"> </w:t>
+      </w:r>
+      <w:r>
+        <w:rPr>
+          <w:b/>
+          <w:bCs/>
+          <w:color w:val="FF0000"/>
+        </w:rPr>
+        <w:t>A</w:t>
+      </w:r>
+      <w:r>
+        <w:rPr>
+          <w:b/>
+          <w:bCs/>
+          <w:color w:val="FF0000"/>
+        </w:rPr>
+        <w:t>LL</w:t>
+      </w:r>
+      <w:r>
+        <w:rPr>
+          <w:b/>
+          <w:bCs/>
+          <w:color w:val="FF0000"/>
+        </w:rPr>
+        <w:t xml:space="preserve"> </w:t>
+      </w:r>
+      <w:r>
+        <w:rPr>
+          <w:b/>
+          <w:bCs/>
+          <w:color w:val="FF0000"/>
+        </w:rPr>
+        <w:t xml:space="preserve">MANUAL </w:t>
+      </w:r>
+      <w:proofErr w:type="gramStart"/>
+      <w:r>
+        <w:rPr>
+          <w:b/>
+          <w:bCs/>
+          <w:color w:val="FF0000"/>
+        </w:rPr>
+        <w:t>SEX</w:t>
+      </w:r>
+      <w:r>
+        <w:rPr>
+          <w:b/>
+          <w:bCs/>
+        </w:rPr>
+        <w:t>;</w:t>
+      </w:r>
+      <w:proofErr w:type="gramEnd"/>
+    </w:p>
+    <w:p>
+      <w:pPr>
+        <w:ind w:left="360"/>
+        <w:jc w:val="both"/>
+        <w:rPr>
+          <w:b/>
+          <w:bCs/>
+        </w:rPr>
+      </w:pPr>
+      <w:r>
+        <w:tab/>
+      </w:r>
+      <w:r>
+        <w:rPr>
+          <w:u w:val="single"/>
+        </w:rPr>
+        <w:t>PREVENTION SECURITY SYSTEM</w:t>
+      </w:r>
+      <w:r>
+        <w:t>:</w:t>
+      </w:r>
+      <w:r>
+        <w:t xml:space="preserve"> </w:t>
+      </w:r>
+      <w:r>
+        <w:rPr>
+          <w:b/>
+          <w:bCs/>
+          <w:color w:val="FF0000"/>
+        </w:rPr>
+        <w:t>A</w:t>
+      </w:r>
+      <w:r>
+        <w:rPr>
+          <w:b/>
+          <w:bCs/>
+          <w:color w:val="FF0000"/>
+        </w:rPr>
+        <w:t>LL</w:t>
+      </w:r>
+      <w:r>
+        <w:rPr>
+          <w:b/>
+          <w:bCs/>
+          <w:color w:val="FF0000"/>
+        </w:rPr>
+        <w:t xml:space="preserve"> </w:t>
+      </w:r>
+      <w:r>
+        <w:rPr>
+          <w:b/>
+          <w:bCs/>
+          <w:color w:val="FF0000"/>
+        </w:rPr>
+        <w:t xml:space="preserve">MANUAL THOUGHT </w:t>
+      </w:r>
+      <w:proofErr w:type="gramStart"/>
+      <w:r>
+        <w:rPr>
+          <w:b/>
+          <w:bCs/>
+          <w:color w:val="FF0000"/>
+        </w:rPr>
+        <w:t>PATTERNS</w:t>
+      </w:r>
+      <w:r>
+        <w:rPr>
+          <w:b/>
+          <w:bCs/>
+        </w:rPr>
+        <w:t>;</w:t>
+      </w:r>
+      <w:proofErr w:type="gramEnd"/>
+    </w:p>
+    <w:p>
+      <w:pPr>
+        <w:ind w:left="360"/>
+        <w:jc w:val="both"/>
+        <w:rPr>
+          <w:b/>
+          <w:bCs/>
+        </w:rPr>
+      </w:pPr>
+      <w:r>
+        <w:tab/>
+      </w:r>
+      <w:r>
+        <w:rPr>
+          <w:u w:val="single"/>
+        </w:rPr>
+        <w:t>PREVENTION SECURITY SYSTEM</w:t>
+      </w:r>
+      <w:r>
+        <w:t>:</w:t>
+      </w:r>
+      <w:r>
+        <w:t xml:space="preserve"> </w:t>
+      </w:r>
+      <w:r>
+        <w:rPr>
+          <w:b/>
+          <w:bCs/>
+          <w:color w:val="FF0000"/>
+        </w:rPr>
+        <w:t>A</w:t>
+      </w:r>
+      <w:r>
+        <w:rPr>
+          <w:b/>
+          <w:bCs/>
+          <w:color w:val="FF0000"/>
+        </w:rPr>
+        <w:t>LL</w:t>
+      </w:r>
+      <w:r>
+        <w:rPr>
+          <w:b/>
+          <w:bCs/>
+          <w:color w:val="FF0000"/>
+        </w:rPr>
+        <w:t xml:space="preserve"> </w:t>
+      </w:r>
+      <w:r>
+        <w:rPr>
+          <w:b/>
+          <w:bCs/>
+          <w:color w:val="FF0000"/>
+        </w:rPr>
+        <w:t xml:space="preserve">MANUAL </w:t>
+      </w:r>
+      <w:proofErr w:type="gramStart"/>
+      <w:r>
+        <w:rPr>
+          <w:b/>
+          <w:bCs/>
+          <w:color w:val="FF0000"/>
+        </w:rPr>
+        <w:t>TYPING</w:t>
+      </w:r>
+      <w:r>
+        <w:rPr>
+          <w:b/>
+          <w:bCs/>
+        </w:rPr>
+        <w:t>;</w:t>
+      </w:r>
+      <w:proofErr w:type="gramEnd"/>
+    </w:p>
+    <w:p>
+      <w:pPr>
+        <w:ind w:left="360"/>
+        <w:jc w:val="both"/>
+        <w:rPr>
+          <w:b/>
+          <w:bCs/>
+        </w:rPr>
+      </w:pPr>
+      <w:r>
+        <w:tab/>
+      </w:r>
+      <w:r>
+        <w:rPr>
+          <w:u w:val="single"/>
+        </w:rPr>
+        <w:t>PREVENTION SECURITY SYSTEM</w:t>
+      </w:r>
+      <w:r>
+        <w:t>:</w:t>
+      </w:r>
+      <w:r>
+        <w:t xml:space="preserve"> </w:t>
+      </w:r>
+      <w:r>
+        <w:rPr>
+          <w:b/>
+          <w:bCs/>
+          <w:color w:val="FF0000"/>
+        </w:rPr>
+        <w:t>A</w:t>
+      </w:r>
+      <w:r>
+        <w:rPr>
+          <w:b/>
+          <w:bCs/>
+          <w:color w:val="FF0000"/>
+        </w:rPr>
+        <w:t>LL</w:t>
+      </w:r>
+      <w:r>
+        <w:rPr>
+          <w:b/>
+          <w:bCs/>
+          <w:color w:val="FF0000"/>
+        </w:rPr>
+        <w:t xml:space="preserve"> </w:t>
+      </w:r>
+      <w:r>
+        <w:rPr>
+          <w:b/>
+          <w:bCs/>
+          <w:color w:val="FF0000"/>
+        </w:rPr>
+        <w:t xml:space="preserve">MANUAL </w:t>
+      </w:r>
+      <w:proofErr w:type="gramStart"/>
+      <w:r>
+        <w:rPr>
+          <w:b/>
+          <w:bCs/>
+          <w:color w:val="FF0000"/>
+        </w:rPr>
+        <w:t>WRITING</w:t>
+      </w:r>
+      <w:r>
+        <w:rPr>
+          <w:b/>
+          <w:bCs/>
+        </w:rPr>
+        <w:t>;</w:t>
+      </w:r>
+      <w:proofErr w:type="gramEnd"/>
+    </w:p>
+    <w:p>
+      <w:pPr>
+        <w:ind w:left="360"/>
+        <w:jc w:val="both"/>
+        <w:rPr>
+          <w:b/>
+          <w:bCs/>
+        </w:rPr>
+      </w:pPr>
+      <w:r>
+        <w:tab/>
+      </w:r>
+      <w:r>
+        <w:rPr>
+          <w:u w:val="single"/>
+        </w:rPr>
+        <w:t>PREVENTION SECURITY SYSTEM</w:t>
+      </w:r>
+      <w:r>
+        <w:t>:</w:t>
+      </w:r>
+      <w:r>
+        <w:t xml:space="preserve"> </w:t>
+      </w:r>
+      <w:r>
+        <w:rPr>
+          <w:b/>
+          <w:bCs/>
+          <w:color w:val="FF0000"/>
+        </w:rPr>
+        <w:t>A</w:t>
+      </w:r>
+      <w:r>
+        <w:rPr>
+          <w:b/>
+          <w:bCs/>
+          <w:color w:val="FF0000"/>
+        </w:rPr>
+        <w:t>LL</w:t>
+      </w:r>
+      <w:r>
+        <w:rPr>
+          <w:b/>
+          <w:bCs/>
+          <w:color w:val="FF0000"/>
+        </w:rPr>
+        <w:t xml:space="preserve"> </w:t>
+      </w:r>
+      <w:r>
+        <w:rPr>
+          <w:b/>
+          <w:bCs/>
+          <w:color w:val="FF0000"/>
+        </w:rPr>
+        <w:t>M</w:t>
+      </w:r>
+      <w:r>
+        <w:rPr>
+          <w:b/>
+          <w:bCs/>
+          <w:color w:val="FF0000"/>
+        </w:rPr>
+        <w:t xml:space="preserve">IND CONTROL </w:t>
+      </w:r>
+      <w:proofErr w:type="gramStart"/>
+      <w:r>
+        <w:rPr>
+          <w:b/>
+          <w:bCs/>
+          <w:color w:val="FF0000"/>
+        </w:rPr>
+        <w:t>CRIMINALIZATION</w:t>
+      </w:r>
+      <w:r>
+        <w:rPr>
+          <w:b/>
+          <w:bCs/>
+        </w:rPr>
+        <w:t>;</w:t>
+      </w:r>
+      <w:proofErr w:type="gramEnd"/>
+    </w:p>
+    <w:p>
+      <w:pPr>
+        <w:ind w:left="360"/>
+        <w:jc w:val="both"/>
+        <w:rPr>
+          <w:b/>
+          <w:bCs/>
+        </w:rPr>
+      </w:pPr>
+      <w:r>
+        <w:tab/>
+      </w:r>
+      <w:r>
+        <w:rPr>
+          <w:u w:val="single"/>
+        </w:rPr>
+        <w:t>PREVENTION SECURITY SYSTEM</w:t>
+      </w:r>
+      <w:r>
+        <w:t>:</w:t>
+      </w:r>
+      <w:r>
+        <w:t xml:space="preserve"> </w:t>
+      </w:r>
+      <w:r>
+        <w:rPr>
+          <w:b/>
+          <w:bCs/>
+          <w:color w:val="FF0000"/>
+        </w:rPr>
+        <w:t xml:space="preserve">ANY </w:t>
+      </w:r>
+      <w:r>
+        <w:rPr>
+          <w:b/>
+          <w:bCs/>
+          <w:color w:val="FF0000"/>
+        </w:rPr>
+        <w:t xml:space="preserve">NERVE RACKING </w:t>
+      </w:r>
+      <w:proofErr w:type="gramStart"/>
+      <w:r>
+        <w:rPr>
+          <w:b/>
+          <w:bCs/>
+          <w:color w:val="FF0000"/>
+        </w:rPr>
+        <w:t>BEHAVIOR</w:t>
+      </w:r>
+      <w:r>
+        <w:rPr>
+          <w:b/>
+          <w:bCs/>
+        </w:rPr>
+        <w:t>;</w:t>
+      </w:r>
+      <w:proofErr w:type="gramEnd"/>
+    </w:p>
+    <w:p>
+      <w:pPr>
+        <w:ind w:left="360"/>
+        <w:jc w:val="both"/>
+        <w:rPr>
+          <w:b/>
+          <w:bCs/>
+        </w:rPr>
+      </w:pPr>
+      <w:r>
+        <w:tab/>
+      </w:r>
+      <w:r>
+        <w:rPr>
+          <w:u w:val="single"/>
+        </w:rPr>
+        <w:t>PREVENTION SECURITY SYSTEM</w:t>
+      </w:r>
+      <w:r>
+        <w:t>:</w:t>
+      </w:r>
+      <w:r>
+        <w:t xml:space="preserve"> </w:t>
+      </w:r>
+      <w:r>
+        <w:rPr>
+          <w:b/>
+          <w:bCs/>
+          <w:color w:val="FF0000"/>
+        </w:rPr>
+        <w:t xml:space="preserve">ANY </w:t>
+      </w:r>
+      <w:r>
+        <w:rPr>
+          <w:b/>
+          <w:bCs/>
+          <w:color w:val="FF0000"/>
+        </w:rPr>
+        <w:t xml:space="preserve">OBNOXIOUS </w:t>
+      </w:r>
+      <w:proofErr w:type="gramStart"/>
+      <w:r>
+        <w:rPr>
+          <w:b/>
+          <w:bCs/>
+          <w:color w:val="FF0000"/>
+        </w:rPr>
+        <w:t>BEHAVIOR</w:t>
+      </w:r>
+      <w:r>
+        <w:rPr>
+          <w:b/>
+          <w:bCs/>
+        </w:rPr>
+        <w:t>;</w:t>
+      </w:r>
+      <w:proofErr w:type="gramEnd"/>
+    </w:p>
+    <w:p>
+      <w:pPr>
+        <w:ind w:left="360"/>
+        <w:jc w:val="both"/>
+        <w:rPr>
+          <w:b/>
+          <w:bCs/>
+        </w:rPr>
+      </w:pPr>
+      <w:r>
+        <w:tab/>
+      </w:r>
+      <w:r>
+        <w:rPr>
+          <w:u w:val="single"/>
+        </w:rPr>
+        <w:t>PREVENTION SECURITY SYSTEM</w:t>
+      </w:r>
+      <w:r>
+        <w:t>:</w:t>
+      </w:r>
+      <w:r>
+        <w:t xml:space="preserve"> </w:t>
+      </w:r>
+      <w:r>
+        <w:rPr>
+          <w:b/>
+          <w:bCs/>
+          <w:color w:val="FF0000"/>
+        </w:rPr>
+        <w:t xml:space="preserve">ANY </w:t>
+      </w:r>
+      <w:r>
+        <w:rPr>
+          <w:b/>
+          <w:bCs/>
+          <w:color w:val="FF0000"/>
+        </w:rPr>
+        <w:t xml:space="preserve">PERSONAL </w:t>
+      </w:r>
+      <w:proofErr w:type="gramStart"/>
+      <w:r>
+        <w:rPr>
+          <w:b/>
+          <w:bCs/>
+          <w:color w:val="FF0000"/>
+        </w:rPr>
+        <w:t>ANIMOSITY</w:t>
+      </w:r>
+      <w:r>
+        <w:rPr>
+          <w:b/>
+          <w:bCs/>
+        </w:rPr>
+        <w:t>;</w:t>
+      </w:r>
+      <w:proofErr w:type="gramEnd"/>
+    </w:p>
+    <w:p>
+      <w:pPr>
+        <w:ind w:left="360"/>
+        <w:jc w:val="both"/>
+        <w:rPr>
+          <w:b/>
+          <w:bCs/>
+        </w:rPr>
+      </w:pPr>
+      <w:r>
+        <w:tab/>
+      </w:r>
+      <w:r>
+        <w:rPr>
+          <w:u w:val="single"/>
+        </w:rPr>
+        <w:t>PREVENTION SECURITY SYSTEM</w:t>
+      </w:r>
+      <w:r>
+        <w:t>:</w:t>
+      </w:r>
+      <w:r>
+        <w:t xml:space="preserve"> </w:t>
+      </w:r>
+      <w:r>
+        <w:rPr>
+          <w:b/>
+          <w:bCs/>
+          <w:color w:val="FF0000"/>
+        </w:rPr>
+        <w:t xml:space="preserve">ANY </w:t>
+      </w:r>
+      <w:r>
+        <w:rPr>
+          <w:b/>
+          <w:bCs/>
+          <w:color w:val="FF0000"/>
+        </w:rPr>
+        <w:t xml:space="preserve">PROFESSIONAL </w:t>
+      </w:r>
+      <w:proofErr w:type="gramStart"/>
+      <w:r>
+        <w:rPr>
+          <w:b/>
+          <w:bCs/>
+          <w:color w:val="FF0000"/>
+        </w:rPr>
+        <w:t>ANIMOSITY</w:t>
+      </w:r>
+      <w:r>
+        <w:rPr>
+          <w:b/>
+          <w:bCs/>
+        </w:rPr>
+        <w:t>;</w:t>
+      </w:r>
+      <w:proofErr w:type="gramEnd"/>
+    </w:p>
+    <w:p>
+      <w:pPr>
+        <w:ind w:left="360"/>
+        <w:jc w:val="both"/>
+        <w:rPr>
+          <w:b/>
+          <w:bCs/>
+        </w:rPr>
+      </w:pPr>
+      <w:r>
+        <w:tab/>
+      </w:r>
+      <w:r>
+        <w:rPr>
+          <w:u w:val="single"/>
+        </w:rPr>
+        <w:t>PREVENTION SECURITY SYSTEM</w:t>
+      </w:r>
+      <w:r>
+        <w:t>:</w:t>
+      </w:r>
+      <w:r>
+        <w:t xml:space="preserve"> </w:t>
+      </w:r>
+      <w:r>
+        <w:rPr>
+          <w:b/>
+          <w:bCs/>
+          <w:color w:val="FF0000"/>
+        </w:rPr>
+        <w:t xml:space="preserve">ANY </w:t>
+      </w:r>
+      <w:r>
+        <w:rPr>
+          <w:b/>
+          <w:bCs/>
+          <w:color w:val="FF0000"/>
+        </w:rPr>
+        <w:t xml:space="preserve">SEXUAL </w:t>
+      </w:r>
+      <w:proofErr w:type="gramStart"/>
+      <w:r>
+        <w:rPr>
+          <w:b/>
+          <w:bCs/>
+          <w:color w:val="FF0000"/>
+        </w:rPr>
+        <w:t>ANIMOSITY</w:t>
+      </w:r>
+      <w:r>
+        <w:rPr>
+          <w:b/>
+          <w:bCs/>
+        </w:rPr>
+        <w:t>;</w:t>
+      </w:r>
+      <w:proofErr w:type="gramEnd"/>
+    </w:p>
+    <w:p>
+      <w:pPr>
+        <w:ind w:left="360"/>
+        <w:jc w:val="both"/>
+        <w:rPr>
+          <w:b/>
+          <w:bCs/>
+        </w:rPr>
+      </w:pPr>
+      <w:r>
+        <w:tab/>
+      </w:r>
+      <w:r>
+        <w:rPr>
+          <w:u w:val="single"/>
+        </w:rPr>
+        <w:t>PREVENTION SECURITY SYSTEM</w:t>
+      </w:r>
+      <w:r>
+        <w:t>:</w:t>
+      </w:r>
+      <w:r>
+        <w:t xml:space="preserve"> </w:t>
+      </w:r>
+      <w:r>
+        <w:rPr>
+          <w:b/>
+          <w:bCs/>
+          <w:color w:val="FF0000"/>
+        </w:rPr>
+        <w:t xml:space="preserve">ANY </w:t>
+      </w:r>
+      <w:r>
+        <w:rPr>
+          <w:b/>
+          <w:bCs/>
+          <w:color w:val="FF0000"/>
+        </w:rPr>
+        <w:t xml:space="preserve">SEXUAL </w:t>
+      </w:r>
+      <w:proofErr w:type="gramStart"/>
+      <w:r>
+        <w:rPr>
+          <w:b/>
+          <w:bCs/>
+          <w:color w:val="FF0000"/>
+        </w:rPr>
+        <w:t>PROCLIVITY</w:t>
+      </w:r>
+      <w:r>
+        <w:rPr>
+          <w:b/>
+          <w:bCs/>
+        </w:rPr>
+        <w:t>;</w:t>
+      </w:r>
+      <w:proofErr w:type="gramEnd"/>
+    </w:p>
+    <w:p>
+      <w:pPr>
+        <w:ind w:left="360"/>
+        <w:jc w:val="both"/>
+        <w:rPr>
+          <w:b/>
+          <w:bCs/>
+        </w:rPr>
+      </w:pPr>
+      <w:r>
+        <w:tab/>
+      </w:r>
+      <w:r>
+        <w:rPr>
+          <w:u w:val="single"/>
+        </w:rPr>
+        <w:t>PREVENTION SECURITY SYSTEM</w:t>
+      </w:r>
+      <w:r>
+        <w:t>:</w:t>
+      </w:r>
+      <w:r>
+        <w:t xml:space="preserve"> </w:t>
+      </w:r>
+      <w:r>
+        <w:rPr>
+          <w:b/>
+          <w:bCs/>
+          <w:color w:val="FF0000"/>
+        </w:rPr>
+        <w:t xml:space="preserve">ANY </w:t>
+      </w:r>
+      <w:r>
+        <w:rPr>
+          <w:b/>
+          <w:bCs/>
+          <w:color w:val="FF0000"/>
+        </w:rPr>
+        <w:t xml:space="preserve">STAMP </w:t>
+      </w:r>
+      <w:proofErr w:type="gramStart"/>
+      <w:r>
+        <w:rPr>
+          <w:b/>
+          <w:bCs/>
+          <w:color w:val="FF0000"/>
+        </w:rPr>
+        <w:t>ROUTINE</w:t>
+      </w:r>
+      <w:r>
+        <w:rPr>
+          <w:b/>
+          <w:bCs/>
+        </w:rPr>
+        <w:t>;</w:t>
+      </w:r>
+      <w:proofErr w:type="gramEnd"/>
+    </w:p>
+    <w:p>
+      <w:pPr>
+        <w:ind w:left="360"/>
+        <w:jc w:val="both"/>
+        <w:rPr>
+          <w:b/>
+          <w:bCs/>
+        </w:rPr>
+      </w:pPr>
+      <w:r>
+        <w:tab/>
+      </w:r>
+      <w:r>
+        <w:rPr>
+          <w:u w:val="single"/>
+        </w:rPr>
+        <w:t>PREVENTION SECURITY SYSTEM</w:t>
+      </w:r>
+      <w:r>
+        <w:t>:</w:t>
+      </w:r>
+      <w:r>
+        <w:t xml:space="preserve"> </w:t>
+      </w:r>
+      <w:r>
+        <w:rPr>
+          <w:b/>
+          <w:bCs/>
+          <w:color w:val="FF0000"/>
+        </w:rPr>
+        <w:t>A</w:t>
+      </w:r>
+      <w:r>
+        <w:rPr>
+          <w:b/>
+          <w:bCs/>
+          <w:color w:val="FF0000"/>
+        </w:rPr>
+        <w:t>LL</w:t>
+      </w:r>
+      <w:r>
+        <w:rPr>
+          <w:b/>
+          <w:bCs/>
+          <w:color w:val="FF0000"/>
+        </w:rPr>
+        <w:t xml:space="preserve"> </w:t>
+      </w:r>
+      <w:r>
+        <w:rPr>
+          <w:b/>
+          <w:bCs/>
+          <w:color w:val="FF0000"/>
+        </w:rPr>
+        <w:t xml:space="preserve">STRATEGIC </w:t>
+      </w:r>
+      <w:proofErr w:type="gramStart"/>
+      <w:r>
+        <w:rPr>
+          <w:b/>
+          <w:bCs/>
+          <w:color w:val="FF0000"/>
+        </w:rPr>
+        <w:t>DIFFERENTIATIONS</w:t>
+      </w:r>
+      <w:r>
+        <w:rPr>
+          <w:b/>
+          <w:bCs/>
+        </w:rPr>
+        <w:t>;</w:t>
+      </w:r>
+      <w:proofErr w:type="gramEnd"/>
+    </w:p>
+    <w:p>
+      <w:pPr>
+        <w:ind w:left="360"/>
+        <w:jc w:val="both"/>
+        <w:rPr>
+          <w:b/>
+          <w:bCs/>
+        </w:rPr>
+      </w:pPr>
+      <w:r>
+        <w:tab/>
+      </w:r>
+      <w:r>
+        <w:rPr>
+          <w:u w:val="single"/>
+        </w:rPr>
+        <w:t>PREVENTION SECURITY SYSTEM</w:t>
+      </w:r>
+      <w:r>
+        <w:t>:</w:t>
+      </w:r>
+      <w:r>
+        <w:t xml:space="preserve"> </w:t>
+      </w:r>
+      <w:r>
+        <w:rPr>
+          <w:b/>
+          <w:bCs/>
+          <w:color w:val="FF0000"/>
+        </w:rPr>
+        <w:t>A</w:t>
+      </w:r>
+      <w:r>
+        <w:rPr>
+          <w:b/>
+          <w:bCs/>
+          <w:color w:val="FF0000"/>
+        </w:rPr>
+        <w:t>LL</w:t>
+      </w:r>
+      <w:r>
+        <w:rPr>
+          <w:b/>
+          <w:bCs/>
+          <w:color w:val="FF0000"/>
+        </w:rPr>
+        <w:t xml:space="preserve"> </w:t>
+      </w:r>
+      <w:r>
+        <w:rPr>
+          <w:b/>
+          <w:bCs/>
+          <w:color w:val="FF0000"/>
+        </w:rPr>
+        <w:t xml:space="preserve">STRATEGIC </w:t>
+      </w:r>
+      <w:proofErr w:type="gramStart"/>
+      <w:r>
+        <w:rPr>
+          <w:b/>
+          <w:bCs/>
+          <w:color w:val="FF0000"/>
+        </w:rPr>
+        <w:t>INDIFFERENCE</w:t>
+      </w:r>
+      <w:r>
+        <w:rPr>
+          <w:b/>
+          <w:bCs/>
+        </w:rPr>
+        <w:t>;</w:t>
+      </w:r>
+      <w:proofErr w:type="gramEnd"/>
+    </w:p>
+    <w:p>
+      <w:pPr>
+        <w:ind w:left="360"/>
+        <w:jc w:val="both"/>
+        <w:rPr>
+          <w:b/>
+          <w:bCs/>
+        </w:rPr>
+      </w:pPr>
+      <w:r>
+        <w:tab/>
+      </w:r>
+      <w:r>
+        <w:rPr>
+          <w:u w:val="single"/>
+        </w:rPr>
+        <w:t>PREVENTION SECURITY SYSTEM</w:t>
+      </w:r>
+      <w:r>
+        <w:t>:</w:t>
+      </w:r>
+      <w:r>
+        <w:t xml:space="preserve"> </w:t>
+      </w:r>
+      <w:r>
+        <w:rPr>
+          <w:b/>
+          <w:bCs/>
+          <w:color w:val="FF0000"/>
+        </w:rPr>
+        <w:t>A</w:t>
+      </w:r>
+      <w:r>
+        <w:rPr>
+          <w:b/>
+          <w:bCs/>
+          <w:color w:val="FF0000"/>
+        </w:rPr>
+        <w:t>LL</w:t>
+      </w:r>
+      <w:r>
+        <w:rPr>
+          <w:b/>
+          <w:bCs/>
+          <w:color w:val="FF0000"/>
+        </w:rPr>
+        <w:t xml:space="preserve"> </w:t>
+      </w:r>
+      <w:r>
+        <w:rPr>
+          <w:b/>
+          <w:bCs/>
+          <w:color w:val="FF0000"/>
+        </w:rPr>
+        <w:t xml:space="preserve">STRATEGIC INTELLECTUAL </w:t>
+      </w:r>
+      <w:proofErr w:type="gramStart"/>
+      <w:r>
+        <w:rPr>
+          <w:b/>
+          <w:bCs/>
+          <w:color w:val="FF0000"/>
+        </w:rPr>
+        <w:t>CRIME</w:t>
+      </w:r>
+      <w:r>
+        <w:rPr>
+          <w:b/>
+          <w:bCs/>
+        </w:rPr>
+        <w:t>;</w:t>
+      </w:r>
+      <w:proofErr w:type="gramEnd"/>
+    </w:p>
+    <w:p>
+      <w:pPr>
+        <w:ind w:left="360"/>
+        <w:jc w:val="both"/>
+        <w:rPr>
+          <w:b/>
+          <w:bCs/>
+        </w:rPr>
+      </w:pPr>
+      <w:r>
+        <w:tab/>
+      </w:r>
+      <w:r>
+        <w:rPr>
+          <w:u w:val="single"/>
+        </w:rPr>
+        <w:t>PREVENTION SECURITY SYSTEM</w:t>
+      </w:r>
+      <w:r>
+        <w:t>:</w:t>
+      </w:r>
+      <w:r>
+        <w:t xml:space="preserve"> </w:t>
+      </w:r>
+      <w:r>
+        <w:rPr>
+          <w:b/>
+          <w:bCs/>
+          <w:color w:val="FF0000"/>
+        </w:rPr>
+        <w:t>A</w:t>
+      </w:r>
+      <w:r>
+        <w:rPr>
+          <w:b/>
+          <w:bCs/>
+          <w:color w:val="FF0000"/>
+        </w:rPr>
+        <w:t>LL</w:t>
+      </w:r>
+      <w:r>
+        <w:rPr>
+          <w:b/>
+          <w:bCs/>
+          <w:color w:val="FF0000"/>
+        </w:rPr>
+        <w:t xml:space="preserve"> </w:t>
+      </w:r>
+      <w:r>
+        <w:rPr>
+          <w:b/>
+          <w:bCs/>
+          <w:color w:val="FF0000"/>
+        </w:rPr>
+        <w:t xml:space="preserve">STRATEGIC </w:t>
+      </w:r>
+      <w:proofErr w:type="gramStart"/>
+      <w:r>
+        <w:rPr>
+          <w:b/>
+          <w:bCs/>
+          <w:color w:val="FF0000"/>
+        </w:rPr>
+        <w:t>THREAT</w:t>
+      </w:r>
+      <w:r>
+        <w:rPr>
+          <w:b/>
+          <w:bCs/>
+        </w:rPr>
+        <w:t>;</w:t>
+      </w:r>
+      <w:proofErr w:type="gramEnd"/>
+    </w:p>
+    <w:p>
+      <w:pPr>
+        <w:ind w:left="360"/>
+        <w:jc w:val="both"/>
+        <w:rPr>
+          <w:b/>
+          <w:bCs/>
+        </w:rPr>
+      </w:pPr>
+      <w:r>
+        <w:tab/>
+      </w:r>
+      <w:r>
+        <w:rPr>
+          <w:u w:val="single"/>
+        </w:rPr>
+        <w:t>PREVENTION SECURITY SYSTEM</w:t>
+      </w:r>
+      <w:r>
+        <w:t>:</w:t>
+      </w:r>
+      <w:r>
+        <w:t xml:space="preserve"> </w:t>
+      </w:r>
+      <w:r>
+        <w:rPr>
+          <w:b/>
+          <w:bCs/>
+          <w:color w:val="FF0000"/>
+        </w:rPr>
+        <w:t>A</w:t>
+      </w:r>
+      <w:r>
+        <w:rPr>
+          <w:b/>
+          <w:bCs/>
+          <w:color w:val="FF0000"/>
+        </w:rPr>
+        <w:t>LL</w:t>
+      </w:r>
+      <w:r>
+        <w:rPr>
+          <w:b/>
+          <w:bCs/>
+          <w:color w:val="FF0000"/>
+        </w:rPr>
+        <w:t xml:space="preserve"> </w:t>
+      </w:r>
+      <w:r>
+        <w:rPr>
+          <w:b/>
+          <w:bCs/>
+          <w:color w:val="FF0000"/>
+        </w:rPr>
+        <w:t xml:space="preserve">STRATEGIC </w:t>
+      </w:r>
+      <w:proofErr w:type="gramStart"/>
+      <w:r>
+        <w:rPr>
+          <w:b/>
+          <w:bCs/>
+          <w:color w:val="FF0000"/>
+        </w:rPr>
+        <w:t>T</w:t>
+      </w:r>
+      <w:r>
+        <w:rPr>
+          <w:b/>
+          <w:bCs/>
+          <w:color w:val="FF0000"/>
+        </w:rPr>
+        <w:t>YPO</w:t>
+      </w:r>
+      <w:r>
+        <w:rPr>
+          <w:b/>
+          <w:bCs/>
+        </w:rPr>
+        <w:t>;</w:t>
+      </w:r>
+      <w:proofErr w:type="gramEnd"/>
+    </w:p>
+    <w:p>
+      <w:pPr>
+        <w:ind w:left="360"/>
+        <w:jc w:val="both"/>
+        <w:rPr>
+          <w:b/>
+          <w:bCs/>
+        </w:rPr>
+      </w:pPr>
+      <w:r>
+        <w:tab/>
+      </w:r>
+      <w:r>
+        <w:rPr>
+          <w:u w:val="single"/>
+        </w:rPr>
+        <w:t>PREVENTION SECURITY SYSTEM</w:t>
+      </w:r>
+      <w:r>
+        <w:t>:</w:t>
+      </w:r>
+      <w:r>
+        <w:t xml:space="preserve"> </w:t>
+      </w:r>
+      <w:r>
+        <w:rPr>
+          <w:b/>
+          <w:bCs/>
+          <w:color w:val="FF0000"/>
+        </w:rPr>
+        <w:t xml:space="preserve">ANY </w:t>
+      </w:r>
+      <w:proofErr w:type="gramStart"/>
+      <w:r>
+        <w:rPr>
+          <w:b/>
+          <w:bCs/>
+          <w:color w:val="FF0000"/>
+        </w:rPr>
+        <w:t>SUBJECTION</w:t>
+      </w:r>
+      <w:r>
+        <w:rPr>
+          <w:b/>
+          <w:bCs/>
+        </w:rPr>
+        <w:t>;</w:t>
+      </w:r>
+      <w:proofErr w:type="gramEnd"/>
+    </w:p>
+    <w:p>
+      <w:pPr>
+        <w:ind w:left="360"/>
+        <w:jc w:val="both"/>
+        <w:rPr>
+          <w:b/>
+          <w:bCs/>
+        </w:rPr>
+      </w:pPr>
+      <w:r>
+        <w:tab/>
+      </w:r>
+      <w:r>
+        <w:rPr>
+          <w:u w:val="single"/>
+        </w:rPr>
+        <w:t>PREVENTION SECURITY SYSTEM</w:t>
+      </w:r>
+      <w:r>
+        <w:t>:</w:t>
+      </w:r>
+      <w:r>
+        <w:t xml:space="preserve"> </w:t>
+      </w:r>
+      <w:r>
+        <w:rPr>
+          <w:b/>
+          <w:bCs/>
+          <w:color w:val="FF0000"/>
+        </w:rPr>
+        <w:t xml:space="preserve">ANY </w:t>
+      </w:r>
+      <w:proofErr w:type="gramStart"/>
+      <w:r>
+        <w:rPr>
+          <w:b/>
+          <w:bCs/>
+          <w:color w:val="FF0000"/>
+        </w:rPr>
+        <w:t>SUBJUGATION</w:t>
+      </w:r>
+      <w:r>
+        <w:rPr>
+          <w:b/>
+          <w:bCs/>
+        </w:rPr>
+        <w:t>;</w:t>
+      </w:r>
+      <w:proofErr w:type="gramEnd"/>
+    </w:p>
+    <w:p>
+      <w:pPr>
+        <w:ind w:left="360"/>
+        <w:jc w:val="both"/>
+        <w:rPr>
+          <w:b/>
+          <w:bCs/>
+        </w:rPr>
+      </w:pPr>
+      <w:r>
+        <w:tab/>
+      </w:r>
+      <w:r>
+        <w:rPr>
+          <w:u w:val="single"/>
+        </w:rPr>
+        <w:t>PREVENTION SECURITY SYSTEM</w:t>
+      </w:r>
+      <w:r>
+        <w:t>:</w:t>
+      </w:r>
+      <w:r>
+        <w:t xml:space="preserve"> </w:t>
+      </w:r>
+      <w:r>
+        <w:rPr>
+          <w:b/>
+          <w:bCs/>
+          <w:color w:val="FF0000"/>
+        </w:rPr>
+        <w:t xml:space="preserve">ANY </w:t>
+      </w:r>
+      <w:r>
+        <w:rPr>
+          <w:b/>
+          <w:bCs/>
+          <w:color w:val="FF0000"/>
+        </w:rPr>
         <w:t xml:space="preserve">TALKING STUFFED </w:t>
       </w:r>
       <w:proofErr w:type="gramStart"/>
@@ -2549,6 +4399,213 @@
           <w:color w:val="FF0000"/>
         </w:rPr>
         <w:t>ANIMAL</w:t>
+      </w:r>
+      <w:r>
+        <w:rPr>
+          <w:b/>
+          <w:bCs/>
+        </w:rPr>
+        <w:t>;</w:t>
+      </w:r>
+      <w:proofErr w:type="gramEnd"/>
+    </w:p>
+    <w:p>
+      <w:pPr>
+        <w:ind w:left="360"/>
+        <w:jc w:val="both"/>
+        <w:rPr>
+          <w:b/>
+          <w:bCs/>
+        </w:rPr>
+      </w:pPr>
+      <w:r>
+        <w:lastRenderedPageBreak/>
+        <w:tab/>
+      </w:r>
+      <w:r>
+        <w:rPr>
+          <w:u w:val="single"/>
+        </w:rPr>
+        <w:t>PREVENTION SECURITY SYSTEM</w:t>
+      </w:r>
+      <w:r>
+        <w:t>:</w:t>
+      </w:r>
+      <w:r>
+        <w:t xml:space="preserve"> </w:t>
+      </w:r>
+      <w:r>
+        <w:rPr>
+          <w:b/>
+          <w:bCs/>
+          <w:color w:val="FF0000"/>
+        </w:rPr>
+        <w:t>A</w:t>
+      </w:r>
+      <w:r>
+        <w:rPr>
+          <w:b/>
+          <w:bCs/>
+          <w:color w:val="FF0000"/>
+        </w:rPr>
+        <w:t>LL</w:t>
+      </w:r>
+      <w:r>
+        <w:rPr>
+          <w:b/>
+          <w:bCs/>
+          <w:color w:val="FF0000"/>
+        </w:rPr>
+        <w:t xml:space="preserve"> </w:t>
+      </w:r>
+      <w:r>
+        <w:rPr>
+          <w:b/>
+          <w:bCs/>
+          <w:color w:val="FF0000"/>
+        </w:rPr>
+        <w:t xml:space="preserve">TEMPORAL </w:t>
+      </w:r>
+      <w:proofErr w:type="gramStart"/>
+      <w:r>
+        <w:rPr>
+          <w:b/>
+          <w:bCs/>
+          <w:color w:val="FF0000"/>
+        </w:rPr>
+        <w:t>AWARENESS</w:t>
+      </w:r>
+      <w:r>
+        <w:rPr>
+          <w:b/>
+          <w:bCs/>
+        </w:rPr>
+        <w:t>;</w:t>
+      </w:r>
+      <w:proofErr w:type="gramEnd"/>
+    </w:p>
+    <w:p>
+      <w:pPr>
+        <w:ind w:left="360"/>
+        <w:jc w:val="both"/>
+        <w:rPr>
+          <w:b/>
+          <w:bCs/>
+        </w:rPr>
+      </w:pPr>
+      <w:r>
+        <w:tab/>
+      </w:r>
+      <w:r>
+        <w:rPr>
+          <w:u w:val="single"/>
+        </w:rPr>
+        <w:t>PREVENTION SECURITY SYSTEM</w:t>
+      </w:r>
+      <w:r>
+        <w:t>:</w:t>
+      </w:r>
+      <w:r>
+        <w:t xml:space="preserve"> </w:t>
+      </w:r>
+      <w:r>
+        <w:rPr>
+          <w:b/>
+          <w:bCs/>
+          <w:color w:val="FF0000"/>
+        </w:rPr>
+        <w:t>A</w:t>
+      </w:r>
+      <w:r>
+        <w:rPr>
+          <w:b/>
+          <w:bCs/>
+          <w:color w:val="FF0000"/>
+        </w:rPr>
+        <w:t>LL</w:t>
+      </w:r>
+      <w:r>
+        <w:rPr>
+          <w:b/>
+          <w:bCs/>
+          <w:color w:val="FF0000"/>
+        </w:rPr>
+        <w:t xml:space="preserve"> </w:t>
+      </w:r>
+      <w:r>
+        <w:rPr>
+          <w:b/>
+          <w:bCs/>
+          <w:color w:val="FF0000"/>
+        </w:rPr>
+        <w:t xml:space="preserve">UNGLORIFIED </w:t>
+      </w:r>
+      <w:proofErr w:type="gramStart"/>
+      <w:r>
+        <w:rPr>
+          <w:b/>
+          <w:bCs/>
+          <w:color w:val="FF0000"/>
+        </w:rPr>
+        <w:t>THOUGHTS</w:t>
+      </w:r>
+      <w:r>
+        <w:rPr>
+          <w:b/>
+          <w:bCs/>
+        </w:rPr>
+        <w:t>;</w:t>
+      </w:r>
+      <w:proofErr w:type="gramEnd"/>
+    </w:p>
+    <w:p>
+      <w:pPr>
+        <w:ind w:left="360"/>
+        <w:jc w:val="both"/>
+        <w:rPr>
+          <w:b/>
+          <w:bCs/>
+        </w:rPr>
+      </w:pPr>
+      <w:r>
+        <w:tab/>
+      </w:r>
+      <w:r>
+        <w:rPr>
+          <w:u w:val="single"/>
+        </w:rPr>
+        <w:t>PREVENTION SECURITY SYSTEM</w:t>
+      </w:r>
+      <w:r>
+        <w:t>:</w:t>
+      </w:r>
+      <w:r>
+        <w:t xml:space="preserve"> </w:t>
+      </w:r>
+      <w:r>
+        <w:rPr>
+          <w:b/>
+          <w:bCs/>
+          <w:color w:val="FF0000"/>
+        </w:rPr>
+        <w:t xml:space="preserve">ANY </w:t>
+      </w:r>
+      <w:r>
+        <w:rPr>
+          <w:b/>
+          <w:bCs/>
+          <w:color w:val="FF0000"/>
+        </w:rPr>
+        <w:t xml:space="preserve">UNPLEASANT </w:t>
+      </w:r>
+      <w:proofErr w:type="gramStart"/>
+      <w:r>
+        <w:rPr>
+          <w:b/>
+          <w:bCs/>
+          <w:color w:val="FF0000"/>
+        </w:rPr>
+        <w:t>BEHAVIOR</w:t>
       </w:r>
       <w:r>
         <w:rPr>

</xml_diff>